<commit_message>
Updated Insurance document content
</commit_message>
<xml_diff>
--- a/data/Commercial Insurance.docx
+++ b/data/Commercial Insurance.docx
@@ -43,7 +43,7 @@
         <w:t>Commercial Insurance</w:t>
       </w:r>
     </w:p>
-    <w:p xmlns:wp14="http://schemas.microsoft.com/office/word/2010/wordml" wp14:paraId="32A77149" wp14:textId="4D1C6224">
+    <w:p xmlns:wp14="http://schemas.microsoft.com/office/word/2010/wordml" wp14:paraId="32A77149" wp14:textId="019AB210">
       <w:pPr>
         <w:spacing w:before="0" w:beforeAutospacing="off" w:after="240" w:afterAutospacing="off"/>
         <w:ind w:left="-225" w:right="-225"/>
@@ -78,7 +78,7 @@
           <w:szCs w:val="24"/>
           <w:lang w:val="en-US"/>
         </w:rPr>
-        <w:t xml:space="preserve">Hastings Mutual offers a variety of options to protect your business. We have primary </w:t>
+        <w:t>It</w:t>
       </w:r>
       <w:r>
         <w:rPr>
@@ -95,7 +95,7 @@
           <w:szCs w:val="24"/>
           <w:lang w:val="en-US"/>
         </w:rPr>
-        <w:t>coverages</w:t>
+        <w:t xml:space="preserve"> </w:t>
       </w:r>
       <w:r>
         <w:rPr>
@@ -112,7 +112,126 @@
           <w:szCs w:val="24"/>
           <w:lang w:val="en-US"/>
         </w:rPr>
-        <w:t xml:space="preserve"> for business insurance, general contracting insurance, auto repair shops, and more. We also offer add-on </w:t>
+        <w:t>offers</w:t>
+      </w:r>
+      <w:r>
+        <w:rPr>
+          <w:rFonts w:ascii="Aptos" w:hAnsi="Aptos" w:eastAsia="Aptos" w:cs="Aptos"/>
+          <w:b w:val="0"/>
+          <w:bCs w:val="0"/>
+          <w:i w:val="0"/>
+          <w:iCs w:val="0"/>
+          <w:caps w:val="0"/>
+          <w:smallCaps w:val="0"/>
+          <w:noProof w:val="0"/>
+          <w:color w:val="696868"/>
+          <w:sz w:val="24"/>
+          <w:szCs w:val="24"/>
+          <w:lang w:val="en-US"/>
+        </w:rPr>
+        <w:t xml:space="preserve"> a variety of options to protect your business. We have primary </w:t>
+      </w:r>
+      <w:r>
+        <w:rPr>
+          <w:rFonts w:ascii="Aptos" w:hAnsi="Aptos" w:eastAsia="Aptos" w:cs="Aptos"/>
+          <w:b w:val="0"/>
+          <w:bCs w:val="0"/>
+          <w:i w:val="0"/>
+          <w:iCs w:val="0"/>
+          <w:caps w:val="0"/>
+          <w:smallCaps w:val="0"/>
+          <w:noProof w:val="0"/>
+          <w:color w:val="696868"/>
+          <w:sz w:val="24"/>
+          <w:szCs w:val="24"/>
+          <w:lang w:val="en-US"/>
+        </w:rPr>
+        <w:t>coverages</w:t>
+      </w:r>
+      <w:r>
+        <w:rPr>
+          <w:rFonts w:ascii="Aptos" w:hAnsi="Aptos" w:eastAsia="Aptos" w:cs="Aptos"/>
+          <w:b w:val="0"/>
+          <w:bCs w:val="0"/>
+          <w:i w:val="0"/>
+          <w:iCs w:val="0"/>
+          <w:caps w:val="0"/>
+          <w:smallCaps w:val="0"/>
+          <w:noProof w:val="0"/>
+          <w:color w:val="696868"/>
+          <w:sz w:val="24"/>
+          <w:szCs w:val="24"/>
+          <w:lang w:val="en-US"/>
+        </w:rPr>
+        <w:t xml:space="preserve"> for business </w:t>
+      </w:r>
+      <w:r>
+        <w:rPr>
+          <w:rFonts w:ascii="Aptos" w:hAnsi="Aptos" w:eastAsia="Aptos" w:cs="Aptos"/>
+          <w:b w:val="0"/>
+          <w:bCs w:val="0"/>
+          <w:i w:val="0"/>
+          <w:iCs w:val="0"/>
+          <w:caps w:val="0"/>
+          <w:smallCaps w:val="0"/>
+          <w:noProof w:val="0"/>
+          <w:color w:val="696868"/>
+          <w:sz w:val="24"/>
+          <w:szCs w:val="24"/>
+          <w:lang w:val="en-US"/>
+        </w:rPr>
+        <w:t>insurance</w:t>
+      </w:r>
+      <w:r>
+        <w:rPr>
+          <w:rFonts w:ascii="Aptos" w:hAnsi="Aptos" w:eastAsia="Aptos" w:cs="Aptos"/>
+          <w:b w:val="0"/>
+          <w:bCs w:val="0"/>
+          <w:i w:val="0"/>
+          <w:iCs w:val="0"/>
+          <w:caps w:val="0"/>
+          <w:smallCaps w:val="0"/>
+          <w:noProof w:val="0"/>
+          <w:color w:val="696868"/>
+          <w:sz w:val="24"/>
+          <w:szCs w:val="24"/>
+          <w:lang w:val="en-US"/>
+        </w:rPr>
+        <w:t xml:space="preserve">, general contracting </w:t>
+      </w:r>
+      <w:r>
+        <w:rPr>
+          <w:rFonts w:ascii="Aptos" w:hAnsi="Aptos" w:eastAsia="Aptos" w:cs="Aptos"/>
+          <w:b w:val="0"/>
+          <w:bCs w:val="0"/>
+          <w:i w:val="0"/>
+          <w:iCs w:val="0"/>
+          <w:caps w:val="0"/>
+          <w:smallCaps w:val="0"/>
+          <w:noProof w:val="0"/>
+          <w:color w:val="696868"/>
+          <w:sz w:val="24"/>
+          <w:szCs w:val="24"/>
+          <w:lang w:val="en-US"/>
+        </w:rPr>
+        <w:t>insurance</w:t>
+      </w:r>
+      <w:r>
+        <w:rPr>
+          <w:rFonts w:ascii="Aptos" w:hAnsi="Aptos" w:eastAsia="Aptos" w:cs="Aptos"/>
+          <w:b w:val="0"/>
+          <w:bCs w:val="0"/>
+          <w:i w:val="0"/>
+          <w:iCs w:val="0"/>
+          <w:caps w:val="0"/>
+          <w:smallCaps w:val="0"/>
+          <w:noProof w:val="0"/>
+          <w:color w:val="696868"/>
+          <w:sz w:val="24"/>
+          <w:szCs w:val="24"/>
+          <w:lang w:val="en-US"/>
+        </w:rPr>
+        <w:t xml:space="preserve">, auto repair shops, and more. We also offer add-on </w:t>
       </w:r>
       <w:r>
         <w:rPr>
@@ -10652,7 +10771,7 @@
         <w:t>Liability Coverage Extension</w:t>
       </w:r>
     </w:p>
-    <w:p xmlns:wp14="http://schemas.microsoft.com/office/word/2010/wordml" wp14:paraId="15F881B0" wp14:textId="0F785962">
+    <w:p xmlns:wp14="http://schemas.microsoft.com/office/word/2010/wordml" wp14:paraId="15F881B0" wp14:textId="2B1F4AA8">
       <w:pPr>
         <w:pStyle w:val="Heading2"/>
         <w:shd w:val="clear" w:color="auto" w:fill="FFFFFF" w:themeFill="background1"/>
@@ -10674,7 +10793,41 @@
           <w:szCs w:val="22"/>
           <w:lang w:val="en-US"/>
         </w:rPr>
-        <w:t>When you want to make sure your business is covered from many situations that can have a harmful effect on your company’s success, turn to Hastings Mutual’s Liability Coverage Extension. It offers a variety of special coverages that can protect your business even more fully.</w:t>
+        <w:t xml:space="preserve">When you want to make sure your business is covered from many situations that can have a harmful effect on your company’s success, turn to </w:t>
+      </w:r>
+      <w:r>
+        <w:rPr>
+          <w:rFonts w:ascii="Arial" w:hAnsi="Arial" w:eastAsia="Arial" w:cs="Arial"/>
+          <w:b w:val="0"/>
+          <w:bCs w:val="0"/>
+          <w:i w:val="0"/>
+          <w:iCs w:val="0"/>
+          <w:caps w:val="0"/>
+          <w:smallCaps w:val="0"/>
+          <w:noProof w:val="0"/>
+          <w:color w:val="1E91D6"/>
+          <w:sz w:val="22"/>
+          <w:szCs w:val="22"/>
+          <w:lang w:val="en-US"/>
+        </w:rPr>
+        <w:t>Insurance</w:t>
+      </w:r>
+      <w:r>
+        <w:rPr>
+          <w:rFonts w:ascii="Arial" w:hAnsi="Arial" w:eastAsia="Arial" w:cs="Arial"/>
+          <w:b w:val="0"/>
+          <w:bCs w:val="0"/>
+          <w:i w:val="0"/>
+          <w:iCs w:val="0"/>
+          <w:caps w:val="0"/>
+          <w:smallCaps w:val="0"/>
+          <w:noProof w:val="0"/>
+          <w:color w:val="1E91D6"/>
+          <w:sz w:val="22"/>
+          <w:szCs w:val="22"/>
+          <w:lang w:val="en-US"/>
+        </w:rPr>
+        <w:t>’s Liability Coverage Extension. It offers a variety of special coverages that can protect your business even more fully.</w:t>
       </w:r>
     </w:p>
     <w:p xmlns:wp14="http://schemas.microsoft.com/office/word/2010/wordml" wp14:paraId="35E5B142" wp14:textId="1C43F349">
@@ -14630,7 +14783,7 @@
         <w:br/>
       </w:r>
     </w:p>
-    <w:p xmlns:wp14="http://schemas.microsoft.com/office/word/2010/wordml" wp14:paraId="7A60B4EF" wp14:textId="3BCACDDC">
+    <w:p xmlns:wp14="http://schemas.microsoft.com/office/word/2010/wordml" wp14:paraId="7A60B4EF" wp14:textId="77E73EFD">
       <w:pPr>
         <w:pStyle w:val="Heading2"/>
         <w:shd w:val="clear" w:color="auto" w:fill="FFFFFF" w:themeFill="background1"/>
@@ -14652,7 +14805,143 @@
           <w:szCs w:val="22"/>
           <w:lang w:val="en-US"/>
         </w:rPr>
-        <w:t>When you're on the job site, you're focused on safety and getting the work done right. With Hastings Mutual, you won't need to worry about insurance coverage.</w:t>
+        <w:t xml:space="preserve">When </w:t>
+      </w:r>
+      <w:r>
+        <w:rPr>
+          <w:rFonts w:ascii="Arial" w:hAnsi="Arial" w:eastAsia="Arial" w:cs="Arial"/>
+          <w:b w:val="0"/>
+          <w:bCs w:val="0"/>
+          <w:i w:val="0"/>
+          <w:iCs w:val="0"/>
+          <w:caps w:val="0"/>
+          <w:smallCaps w:val="0"/>
+          <w:noProof w:val="0"/>
+          <w:color w:val="1E91D6"/>
+          <w:sz w:val="22"/>
+          <w:szCs w:val="22"/>
+          <w:lang w:val="en-US"/>
+        </w:rPr>
+        <w:t>you're</w:t>
+      </w:r>
+      <w:r>
+        <w:rPr>
+          <w:rFonts w:ascii="Arial" w:hAnsi="Arial" w:eastAsia="Arial" w:cs="Arial"/>
+          <w:b w:val="0"/>
+          <w:bCs w:val="0"/>
+          <w:i w:val="0"/>
+          <w:iCs w:val="0"/>
+          <w:caps w:val="0"/>
+          <w:smallCaps w:val="0"/>
+          <w:noProof w:val="0"/>
+          <w:color w:val="1E91D6"/>
+          <w:sz w:val="22"/>
+          <w:szCs w:val="22"/>
+          <w:lang w:val="en-US"/>
+        </w:rPr>
+        <w:t xml:space="preserve"> on the job site, </w:t>
+      </w:r>
+      <w:r>
+        <w:rPr>
+          <w:rFonts w:ascii="Arial" w:hAnsi="Arial" w:eastAsia="Arial" w:cs="Arial"/>
+          <w:b w:val="0"/>
+          <w:bCs w:val="0"/>
+          <w:i w:val="0"/>
+          <w:iCs w:val="0"/>
+          <w:caps w:val="0"/>
+          <w:smallCaps w:val="0"/>
+          <w:noProof w:val="0"/>
+          <w:color w:val="1E91D6"/>
+          <w:sz w:val="22"/>
+          <w:szCs w:val="22"/>
+          <w:lang w:val="en-US"/>
+        </w:rPr>
+        <w:t>you're</w:t>
+      </w:r>
+      <w:r>
+        <w:rPr>
+          <w:rFonts w:ascii="Arial" w:hAnsi="Arial" w:eastAsia="Arial" w:cs="Arial"/>
+          <w:b w:val="0"/>
+          <w:bCs w:val="0"/>
+          <w:i w:val="0"/>
+          <w:iCs w:val="0"/>
+          <w:caps w:val="0"/>
+          <w:smallCaps w:val="0"/>
+          <w:noProof w:val="0"/>
+          <w:color w:val="1E91D6"/>
+          <w:sz w:val="22"/>
+          <w:szCs w:val="22"/>
+          <w:lang w:val="en-US"/>
+        </w:rPr>
+        <w:t xml:space="preserve"> focused on safety and getting the work done right. With </w:t>
+      </w:r>
+      <w:r>
+        <w:rPr>
+          <w:rFonts w:ascii="Arial" w:hAnsi="Arial" w:eastAsia="Arial" w:cs="Arial"/>
+          <w:b w:val="0"/>
+          <w:bCs w:val="0"/>
+          <w:i w:val="0"/>
+          <w:iCs w:val="0"/>
+          <w:caps w:val="0"/>
+          <w:smallCaps w:val="0"/>
+          <w:noProof w:val="0"/>
+          <w:color w:val="1E91D6"/>
+          <w:sz w:val="22"/>
+          <w:szCs w:val="22"/>
+          <w:lang w:val="en-US"/>
+        </w:rPr>
+        <w:t>Insurance</w:t>
+      </w:r>
+      <w:r>
+        <w:rPr>
+          <w:rFonts w:ascii="Arial" w:hAnsi="Arial" w:eastAsia="Arial" w:cs="Arial"/>
+          <w:b w:val="0"/>
+          <w:bCs w:val="0"/>
+          <w:i w:val="0"/>
+          <w:iCs w:val="0"/>
+          <w:caps w:val="0"/>
+          <w:smallCaps w:val="0"/>
+          <w:noProof w:val="0"/>
+          <w:color w:val="1E91D6"/>
+          <w:sz w:val="22"/>
+          <w:szCs w:val="22"/>
+          <w:lang w:val="en-US"/>
+        </w:rPr>
+        <w:t xml:space="preserve">, you </w:t>
+      </w:r>
+      <w:r>
+        <w:rPr>
+          <w:rFonts w:ascii="Arial" w:hAnsi="Arial" w:eastAsia="Arial" w:cs="Arial"/>
+          <w:b w:val="0"/>
+          <w:bCs w:val="0"/>
+          <w:i w:val="0"/>
+          <w:iCs w:val="0"/>
+          <w:caps w:val="0"/>
+          <w:smallCaps w:val="0"/>
+          <w:noProof w:val="0"/>
+          <w:color w:val="1E91D6"/>
+          <w:sz w:val="22"/>
+          <w:szCs w:val="22"/>
+          <w:lang w:val="en-US"/>
+        </w:rPr>
+        <w:t>won't</w:t>
+      </w:r>
+      <w:r>
+        <w:rPr>
+          <w:rFonts w:ascii="Arial" w:hAnsi="Arial" w:eastAsia="Arial" w:cs="Arial"/>
+          <w:b w:val="0"/>
+          <w:bCs w:val="0"/>
+          <w:i w:val="0"/>
+          <w:iCs w:val="0"/>
+          <w:caps w:val="0"/>
+          <w:smallCaps w:val="0"/>
+          <w:noProof w:val="0"/>
+          <w:color w:val="1E91D6"/>
+          <w:sz w:val="22"/>
+          <w:szCs w:val="22"/>
+          <w:lang w:val="en-US"/>
+        </w:rPr>
+        <w:t xml:space="preserve"> need to worry about insurance coverage.</w:t>
       </w:r>
     </w:p>
     <w:p xmlns:wp14="http://schemas.microsoft.com/office/word/2010/wordml" wp14:paraId="61CA1DC5" wp14:textId="525F8AAD">
@@ -15124,7 +15413,7 @@
         <w:t xml:space="preserve"> </w:t>
       </w:r>
     </w:p>
-    <w:p xmlns:wp14="http://schemas.microsoft.com/office/word/2010/wordml" wp14:paraId="1A7AF3E0" wp14:textId="6930F901">
+    <w:p xmlns:wp14="http://schemas.microsoft.com/office/word/2010/wordml" wp14:paraId="1A7AF3E0" wp14:textId="002C1E5A">
       <w:pPr>
         <w:shd w:val="clear" w:color="auto" w:fill="FFFFFF" w:themeFill="background1"/>
         <w:spacing w:before="0" w:beforeAutospacing="off" w:after="240" w:afterAutospacing="off"/>
@@ -15159,7 +15448,75 @@
           <w:szCs w:val="22"/>
           <w:lang w:val="en-US"/>
         </w:rPr>
-        <w:t>Many contractors have General Liability insurance policies, but these exclude “your product,” “your work performed” and “impaired property,” as well as the recall of products, work, or impaired property. That’s where Contractor Errors and Omissions (E&amp;O) Coverage from Hastings Mutual can help.</w:t>
+        <w:t xml:space="preserve">Many contractors have General Liability insurance policies, but these exclude “your product,” “your work performed” and “impaired property,” as well as the recall of products, work, or impaired property. </w:t>
+      </w:r>
+      <w:r>
+        <w:rPr>
+          <w:rFonts w:ascii="Arial" w:hAnsi="Arial" w:eastAsia="Arial" w:cs="Arial"/>
+          <w:b w:val="0"/>
+          <w:bCs w:val="0"/>
+          <w:i w:val="0"/>
+          <w:iCs w:val="0"/>
+          <w:caps w:val="0"/>
+          <w:smallCaps w:val="0"/>
+          <w:noProof w:val="0"/>
+          <w:color w:val="696868"/>
+          <w:sz w:val="22"/>
+          <w:szCs w:val="22"/>
+          <w:lang w:val="en-US"/>
+        </w:rPr>
+        <w:t>That’s</w:t>
+      </w:r>
+      <w:r>
+        <w:rPr>
+          <w:rFonts w:ascii="Arial" w:hAnsi="Arial" w:eastAsia="Arial" w:cs="Arial"/>
+          <w:b w:val="0"/>
+          <w:bCs w:val="0"/>
+          <w:i w:val="0"/>
+          <w:iCs w:val="0"/>
+          <w:caps w:val="0"/>
+          <w:smallCaps w:val="0"/>
+          <w:noProof w:val="0"/>
+          <w:color w:val="696868"/>
+          <w:sz w:val="22"/>
+          <w:szCs w:val="22"/>
+          <w:lang w:val="en-US"/>
+        </w:rPr>
+        <w:t xml:space="preserve"> where Contractor Errors and Omissions (E&amp;O) Coverage from </w:t>
+      </w:r>
+      <w:r>
+        <w:rPr>
+          <w:rFonts w:ascii="Arial" w:hAnsi="Arial" w:eastAsia="Arial" w:cs="Arial"/>
+          <w:b w:val="0"/>
+          <w:bCs w:val="0"/>
+          <w:i w:val="0"/>
+          <w:iCs w:val="0"/>
+          <w:caps w:val="0"/>
+          <w:smallCaps w:val="0"/>
+          <w:noProof w:val="0"/>
+          <w:color w:val="696868"/>
+          <w:sz w:val="22"/>
+          <w:szCs w:val="22"/>
+          <w:lang w:val="en-US"/>
+        </w:rPr>
+        <w:t>Insurance</w:t>
+      </w:r>
+      <w:r>
+        <w:rPr>
+          <w:rFonts w:ascii="Arial" w:hAnsi="Arial" w:eastAsia="Arial" w:cs="Arial"/>
+          <w:b w:val="0"/>
+          <w:bCs w:val="0"/>
+          <w:i w:val="0"/>
+          <w:iCs w:val="0"/>
+          <w:caps w:val="0"/>
+          <w:smallCaps w:val="0"/>
+          <w:noProof w:val="0"/>
+          <w:color w:val="696868"/>
+          <w:sz w:val="22"/>
+          <w:szCs w:val="22"/>
+          <w:lang w:val="en-US"/>
+        </w:rPr>
+        <w:t xml:space="preserve"> can help.</w:t>
       </w:r>
       <w:r>
         <w:br/>
@@ -17703,7 +18060,7 @@
         <w:t xml:space="preserve"> Metal Fabrication</w:t>
       </w:r>
     </w:p>
-    <w:p xmlns:wp14="http://schemas.microsoft.com/office/word/2010/wordml" wp14:paraId="44C0EA42" wp14:textId="6D09F62F">
+    <w:p xmlns:wp14="http://schemas.microsoft.com/office/word/2010/wordml" wp14:paraId="44C0EA42" wp14:textId="3D7BC93D">
       <w:pPr>
         <w:shd w:val="clear" w:color="auto" w:fill="FFFFFF" w:themeFill="background1"/>
         <w:spacing w:before="0" w:beforeAutospacing="off" w:after="240" w:afterAutospacing="off"/>
@@ -17724,7 +18081,24 @@
           <w:szCs w:val="22"/>
           <w:lang w:val="en-US"/>
         </w:rPr>
-        <w:t>Hastings Mutual offers coverage for metal fabrication for companies of every size, and for every aspect of your business. This includes your tools, dies, and forms, along with coverage for damage from fire, theft, and more.</w:t>
+        <w:t>Insurance</w:t>
+      </w:r>
+      <w:r>
+        <w:rPr>
+          <w:rFonts w:ascii="Arial" w:hAnsi="Arial" w:eastAsia="Arial" w:cs="Arial"/>
+          <w:b w:val="0"/>
+          <w:bCs w:val="0"/>
+          <w:i w:val="0"/>
+          <w:iCs w:val="0"/>
+          <w:caps w:val="0"/>
+          <w:smallCaps w:val="0"/>
+          <w:noProof w:val="0"/>
+          <w:color w:val="696868"/>
+          <w:sz w:val="22"/>
+          <w:szCs w:val="22"/>
+          <w:lang w:val="en-US"/>
+        </w:rPr>
+        <w:t xml:space="preserve"> offers coverage for metal fabrication for companies of every size, and for every aspect of your business. This includes your tools, dies, and forms, along with coverage for damage from fire, theft, and more.</w:t>
       </w:r>
     </w:p>
     <w:p xmlns:wp14="http://schemas.microsoft.com/office/word/2010/wordml" wp14:paraId="0C3E0B78" wp14:textId="1B0039C2">
@@ -19550,7 +19924,7 @@
         <w:t>Umbrella Policies</w:t>
       </w:r>
     </w:p>
-    <w:p xmlns:wp14="http://schemas.microsoft.com/office/word/2010/wordml" wp14:paraId="33E3373F" wp14:textId="37AE5147">
+    <w:p xmlns:wp14="http://schemas.microsoft.com/office/word/2010/wordml" wp14:paraId="33E3373F" wp14:textId="2DC663B5">
       <w:pPr>
         <w:spacing w:before="0" w:beforeAutospacing="off" w:after="240" w:afterAutospacing="off"/>
         <w:jc w:val="left"/>
@@ -19576,7 +19950,7 @@
           <w:szCs w:val="24"/>
           <w:lang w:val="en-US"/>
         </w:rPr>
-        <w:t xml:space="preserve">Add even more protection with an umbrella policy from Hastings Mutual. Go beyond your standard policy with </w:t>
+        <w:t xml:space="preserve">Add even more protection with an umbrella policy from </w:t>
       </w:r>
       <w:r>
         <w:rPr>
@@ -19589,7 +19963,7 @@
           <w:szCs w:val="24"/>
           <w:lang w:val="en-US"/>
         </w:rPr>
-        <w:t>additional</w:t>
+        <w:t>Insurance</w:t>
       </w:r>
       <w:r>
         <w:rPr>
@@ -19602,7 +19976,7 @@
           <w:szCs w:val="24"/>
           <w:lang w:val="en-US"/>
         </w:rPr>
-        <w:t xml:space="preserve"> coverage for Businessowners, Homeowners, </w:t>
+        <w:t xml:space="preserve">. Go beyond your standard policy with </w:t>
       </w:r>
       <w:r>
         <w:rPr>
@@ -19615,7 +19989,7 @@
           <w:szCs w:val="24"/>
           <w:lang w:val="en-US"/>
         </w:rPr>
-        <w:t>Farmowners</w:t>
+        <w:t>additional</w:t>
       </w:r>
       <w:r>
         <w:rPr>
@@ -19628,7 +20002,7 @@
           <w:szCs w:val="24"/>
           <w:lang w:val="en-US"/>
         </w:rPr>
-        <w:t xml:space="preserve"> and other policies, to help pay large expenses — the kind </w:t>
+        <w:t xml:space="preserve"> coverage for Businessowners, Homeowners, </w:t>
       </w:r>
       <w:r>
         <w:rPr>
@@ -19641,7 +20015,7 @@
           <w:szCs w:val="24"/>
           <w:lang w:val="en-US"/>
         </w:rPr>
-        <w:t>you’ll</w:t>
+        <w:t>Farmowners</w:t>
       </w:r>
       <w:r>
         <w:rPr>
@@ -19654,22 +20028,48 @@
           <w:szCs w:val="24"/>
           <w:lang w:val="en-US"/>
         </w:rPr>
-        <w:t xml:space="preserve"> see only rarely.</w:t>
-      </w:r>
-    </w:p>
-    <w:p xmlns:wp14="http://schemas.microsoft.com/office/word/2010/wordml" wp14:paraId="36FF2E02" wp14:textId="367BB9DF">
-      <w:pPr>
-        <w:spacing w:before="375" w:beforeAutospacing="off" w:after="0" w:afterAutospacing="off"/>
-        <w:jc w:val="left"/>
-      </w:pPr>
+        <w:t xml:space="preserve"> and other policies, to help pay large expenses — the kind </w:t>
+      </w:r>
       <w:r>
         <w:rPr>
           <w:rFonts w:ascii="Aptos" w:hAnsi="Aptos" w:eastAsia="Aptos" w:cs="Aptos"/>
-          <w:noProof w:val="0"/>
+          <w:b w:val="0"/>
+          <w:bCs w:val="0"/>
+          <w:noProof w:val="0"/>
+          <w:color w:val="696868"/>
           <w:sz w:val="24"/>
           <w:szCs w:val="24"/>
           <w:lang w:val="en-US"/>
         </w:rPr>
+        <w:t>you’ll</w:t>
+      </w:r>
+      <w:r>
+        <w:rPr>
+          <w:rFonts w:ascii="Aptos" w:hAnsi="Aptos" w:eastAsia="Aptos" w:cs="Aptos"/>
+          <w:b w:val="0"/>
+          <w:bCs w:val="0"/>
+          <w:noProof w:val="0"/>
+          <w:color w:val="696868"/>
+          <w:sz w:val="24"/>
+          <w:szCs w:val="24"/>
+          <w:lang w:val="en-US"/>
+        </w:rPr>
+        <w:t xml:space="preserve"> see only rarely.</w:t>
+      </w:r>
+    </w:p>
+    <w:p xmlns:wp14="http://schemas.microsoft.com/office/word/2010/wordml" wp14:paraId="36FF2E02" wp14:textId="367BB9DF">
+      <w:pPr>
+        <w:spacing w:before="375" w:beforeAutospacing="off" w:after="0" w:afterAutospacing="off"/>
+        <w:jc w:val="left"/>
+      </w:pPr>
+      <w:r>
+        <w:rPr>
+          <w:rFonts w:ascii="Aptos" w:hAnsi="Aptos" w:eastAsia="Aptos" w:cs="Aptos"/>
+          <w:noProof w:val="0"/>
+          <w:sz w:val="24"/>
+          <w:szCs w:val="24"/>
+          <w:lang w:val="en-US"/>
+        </w:rPr>
         <w:t xml:space="preserve"> </w:t>
       </w:r>
     </w:p>
@@ -19801,7 +20201,7 @@
         <w:br/>
       </w:r>
     </w:p>
-    <w:p xmlns:wp14="http://schemas.microsoft.com/office/word/2010/wordml" wp14:paraId="006484C2" wp14:textId="7FAF26DC">
+    <w:p xmlns:wp14="http://schemas.microsoft.com/office/word/2010/wordml" wp14:paraId="006484C2" wp14:textId="1E52ACE7">
       <w:pPr>
         <w:spacing w:before="0" w:beforeAutospacing="off" w:after="240" w:afterAutospacing="off"/>
         <w:jc w:val="left"/>
@@ -19823,7 +20223,7 @@
           <w:szCs w:val="24"/>
           <w:lang w:val="en-US"/>
         </w:rPr>
-        <w:t xml:space="preserve">Hastings Mutual offers umbrella policies for </w:t>
+        <w:t>Insurance</w:t>
       </w:r>
       <w:r>
         <w:rPr>
@@ -19834,7 +20234,7 @@
           <w:szCs w:val="24"/>
           <w:lang w:val="en-US"/>
         </w:rPr>
-        <w:t>almost every</w:t>
+        <w:t xml:space="preserve"> offers umbrella policies for </w:t>
       </w:r>
       <w:r>
         <w:rPr>
@@ -19845,31 +20245,42 @@
           <w:szCs w:val="24"/>
           <w:lang w:val="en-US"/>
         </w:rPr>
-        <w:t xml:space="preserve"> type of business we offer. Talk to your independent insurance agent about the right amount of coverage for you.</w:t>
-      </w:r>
-      <w:r>
-        <w:br/>
-      </w:r>
-    </w:p>
-    <w:p xmlns:wp14="http://schemas.microsoft.com/office/word/2010/wordml" wp14:paraId="0921C9EC" wp14:textId="1C53BDD6">
-      <w:pPr>
-        <w:spacing w:before="0" w:beforeAutospacing="off" w:after="0" w:afterAutospacing="off"/>
-        <w:jc w:val="left"/>
-      </w:pPr>
-    </w:p>
-    <w:p xmlns:wp14="http://schemas.microsoft.com/office/word/2010/wordml" wp14:paraId="4B81A123" wp14:textId="4079F47A">
-      <w:pPr>
-        <w:spacing w:before="375" w:beforeAutospacing="off" w:after="0" w:afterAutospacing="off"/>
-        <w:jc w:val="left"/>
-      </w:pPr>
+        <w:t>almost every</w:t>
+      </w:r>
       <w:r>
         <w:rPr>
           <w:rFonts w:ascii="Aptos" w:hAnsi="Aptos" w:eastAsia="Aptos" w:cs="Aptos"/>
           <w:noProof w:val="0"/>
+          <w:color w:val="696868"/>
           <w:sz w:val="24"/>
           <w:szCs w:val="24"/>
           <w:lang w:val="en-US"/>
         </w:rPr>
+        <w:t xml:space="preserve"> type of business we offer. Talk to your independent insurance agent about the right amount of coverage for you.</w:t>
+      </w:r>
+      <w:r>
+        <w:br/>
+      </w:r>
+    </w:p>
+    <w:p xmlns:wp14="http://schemas.microsoft.com/office/word/2010/wordml" wp14:paraId="0921C9EC" wp14:textId="1C53BDD6">
+      <w:pPr>
+        <w:spacing w:before="0" w:beforeAutospacing="off" w:after="0" w:afterAutospacing="off"/>
+        <w:jc w:val="left"/>
+      </w:pPr>
+    </w:p>
+    <w:p xmlns:wp14="http://schemas.microsoft.com/office/word/2010/wordml" wp14:paraId="4B81A123" wp14:textId="4079F47A">
+      <w:pPr>
+        <w:spacing w:before="375" w:beforeAutospacing="off" w:after="0" w:afterAutospacing="off"/>
+        <w:jc w:val="left"/>
+      </w:pPr>
+      <w:r>
+        <w:rPr>
+          <w:rFonts w:ascii="Aptos" w:hAnsi="Aptos" w:eastAsia="Aptos" w:cs="Aptos"/>
+          <w:noProof w:val="0"/>
+          <w:sz w:val="24"/>
+          <w:szCs w:val="24"/>
+          <w:lang w:val="en-US"/>
+        </w:rPr>
         <w:t xml:space="preserve"> </w:t>
       </w:r>
     </w:p>
@@ -19934,7 +20345,7 @@
         <w:t>Commercial umbrella coverage</w:t>
       </w:r>
     </w:p>
-    <w:p xmlns:wp14="http://schemas.microsoft.com/office/word/2010/wordml" wp14:paraId="4F3E623F" wp14:textId="089D4146">
+    <w:p xmlns:wp14="http://schemas.microsoft.com/office/word/2010/wordml" wp14:paraId="4F3E623F" wp14:textId="44F373D5">
       <w:pPr>
         <w:spacing w:before="0" w:beforeAutospacing="off" w:after="240" w:afterAutospacing="off"/>
         <w:ind w:left="-225" w:right="-225"/>
@@ -19957,37 +20368,30 @@
           <w:szCs w:val="24"/>
           <w:lang w:val="en-US"/>
         </w:rPr>
-        <w:t>Hastings Mutual must provide the underlying commercial general liability and comprehensive automobile liability coverage.</w:t>
-      </w:r>
-      <w:r>
-        <w:br/>
-      </w:r>
-    </w:p>
-    <w:p xmlns:wp14="http://schemas.microsoft.com/office/word/2010/wordml" wp14:paraId="72F10E9F" wp14:textId="3E617475">
-      <w:pPr>
-        <w:spacing w:before="0" w:beforeAutospacing="off" w:after="240" w:afterAutospacing="off"/>
-        <w:ind w:left="-225" w:right="-225"/>
-        <w:jc w:val="left"/>
-      </w:pPr>
+        <w:t>Insurance</w:t>
+      </w:r>
       <w:r>
         <w:rPr>
           <w:rFonts w:ascii="Aptos" w:hAnsi="Aptos" w:eastAsia="Aptos" w:cs="Aptos"/>
-          <w:b w:val="1"/>
-          <w:bCs w:val="1"/>
           <w:noProof w:val="0"/>
           <w:color w:val="696868"/>
           <w:sz w:val="24"/>
           <w:szCs w:val="24"/>
           <w:lang w:val="en-US"/>
         </w:rPr>
-        <w:t xml:space="preserve"> </w:t>
-      </w:r>
-    </w:p>
-    <w:p xmlns:wp14="http://schemas.microsoft.com/office/word/2010/wordml" wp14:paraId="7A9E72B0" wp14:textId="025AB76C">
+        <w:t xml:space="preserve"> must provide the underlying commercial general liability and comprehensive automobile liability coverage.</w:t>
+      </w:r>
+      <w:r>
+        <w:br/>
+      </w:r>
+    </w:p>
+    <w:p xmlns:wp14="http://schemas.microsoft.com/office/word/2010/wordml" wp14:paraId="72F10E9F" wp14:textId="3E617475">
       <w:pPr>
         <w:spacing w:before="0" w:beforeAutospacing="off" w:after="240" w:afterAutospacing="off"/>
         <w:ind w:left="-225" w:right="-225"/>
         <w:jc w:val="left"/>
+      </w:pPr>
+      <w:r>
         <w:rPr>
           <w:rFonts w:ascii="Aptos" w:hAnsi="Aptos" w:eastAsia="Aptos" w:cs="Aptos"/>
           <w:b w:val="1"/>
@@ -19998,8 +20402,14 @@
           <w:szCs w:val="24"/>
           <w:lang w:val="en-US"/>
         </w:rPr>
-      </w:pPr>
-      <w:r>
+        <w:t xml:space="preserve"> </w:t>
+      </w:r>
+    </w:p>
+    <w:p xmlns:wp14="http://schemas.microsoft.com/office/word/2010/wordml" wp14:paraId="7A9E72B0" wp14:textId="025AB76C">
+      <w:pPr>
+        <w:spacing w:before="0" w:beforeAutospacing="off" w:after="240" w:afterAutospacing="off"/>
+        <w:ind w:left="-225" w:right="-225"/>
+        <w:jc w:val="left"/>
         <w:rPr>
           <w:rFonts w:ascii="Aptos" w:hAnsi="Aptos" w:eastAsia="Aptos" w:cs="Aptos"/>
           <w:b w:val="1"/>
@@ -20010,24 +20420,26 @@
           <w:szCs w:val="24"/>
           <w:lang w:val="en-US"/>
         </w:rPr>
-        <w:t>Personal umbrella coverage</w:t>
-      </w:r>
-    </w:p>
-    <w:p xmlns:wp14="http://schemas.microsoft.com/office/word/2010/wordml" wp14:paraId="49C3C5D2" wp14:textId="6E3CF000">
-      <w:pPr>
-        <w:spacing w:before="0" w:beforeAutospacing="off" w:after="240" w:afterAutospacing="off"/>
-        <w:ind w:left="-225" w:right="-225"/>
-        <w:jc w:val="left"/>
+      </w:pPr>
+      <w:r>
         <w:rPr>
           <w:rFonts w:ascii="Aptos" w:hAnsi="Aptos" w:eastAsia="Aptos" w:cs="Aptos"/>
+          <w:b w:val="1"/>
+          <w:bCs w:val="1"/>
           <w:noProof w:val="0"/>
           <w:color w:val="696868"/>
           <w:sz w:val="24"/>
           <w:szCs w:val="24"/>
           <w:lang w:val="en-US"/>
         </w:rPr>
-      </w:pPr>
-      <w:r>
+        <w:t>Personal umbrella coverage</w:t>
+      </w:r>
+    </w:p>
+    <w:p xmlns:wp14="http://schemas.microsoft.com/office/word/2010/wordml" wp14:paraId="49C3C5D2" wp14:textId="35ECAA8D">
+      <w:pPr>
+        <w:spacing w:before="0" w:beforeAutospacing="off" w:after="240" w:afterAutospacing="off"/>
+        <w:ind w:left="-225" w:right="-225"/>
+        <w:jc w:val="left"/>
         <w:rPr>
           <w:rFonts w:ascii="Aptos" w:hAnsi="Aptos" w:eastAsia="Aptos" w:cs="Aptos"/>
           <w:noProof w:val="0"/>
@@ -20036,47 +20448,38 @@
           <w:szCs w:val="24"/>
           <w:lang w:val="en-US"/>
         </w:rPr>
-        <w:t>Hastings Mutual must provide the underlying personal liability, watercraft liability, recreational vehicle liability, and all auto coverage.</w:t>
-      </w:r>
-      <w:r>
-        <w:br/>
-      </w:r>
-    </w:p>
-    <w:p xmlns:wp14="http://schemas.microsoft.com/office/word/2010/wordml" wp14:paraId="2A58A6BC" wp14:textId="539CA073">
-      <w:pPr>
-        <w:spacing w:before="0" w:beforeAutospacing="off" w:after="240" w:afterAutospacing="off"/>
-        <w:ind w:left="-225" w:right="-225"/>
-        <w:jc w:val="left"/>
       </w:pPr>
       <w:r>
         <w:rPr>
           <w:rFonts w:ascii="Aptos" w:hAnsi="Aptos" w:eastAsia="Aptos" w:cs="Aptos"/>
-          <w:b w:val="1"/>
-          <w:bCs w:val="1"/>
           <w:noProof w:val="0"/>
           <w:color w:val="696868"/>
           <w:sz w:val="24"/>
           <w:szCs w:val="24"/>
           <w:lang w:val="en-US"/>
         </w:rPr>
-        <w:t xml:space="preserve"> </w:t>
-      </w:r>
-    </w:p>
-    <w:p xmlns:wp14="http://schemas.microsoft.com/office/word/2010/wordml" wp14:paraId="09B169C9" wp14:textId="06C1DC16">
-      <w:pPr>
-        <w:spacing w:before="0" w:beforeAutospacing="off" w:after="240" w:afterAutospacing="off"/>
-        <w:ind w:left="-225" w:right="-225"/>
-        <w:jc w:val="left"/>
+        <w:t>Insurance</w:t>
+      </w:r>
+      <w:r>
         <w:rPr>
           <w:rFonts w:ascii="Aptos" w:hAnsi="Aptos" w:eastAsia="Aptos" w:cs="Aptos"/>
-          <w:b w:val="1"/>
-          <w:bCs w:val="1"/>
           <w:noProof w:val="0"/>
           <w:color w:val="696868"/>
           <w:sz w:val="24"/>
           <w:szCs w:val="24"/>
           <w:lang w:val="en-US"/>
         </w:rPr>
+        <w:t xml:space="preserve"> must provide the underlying personal liability, watercraft liability, recreational vehicle liability, and all auto coverage.</w:t>
+      </w:r>
+      <w:r>
+        <w:br/>
+      </w:r>
+    </w:p>
+    <w:p xmlns:wp14="http://schemas.microsoft.com/office/word/2010/wordml" wp14:paraId="2A58A6BC" wp14:textId="539CA073">
+      <w:pPr>
+        <w:spacing w:before="0" w:beforeAutospacing="off" w:after="240" w:afterAutospacing="off"/>
+        <w:ind w:left="-225" w:right="-225"/>
+        <w:jc w:val="left"/>
       </w:pPr>
       <w:r>
         <w:rPr>
@@ -20089,16 +20492,18 @@
           <w:szCs w:val="24"/>
           <w:lang w:val="en-US"/>
         </w:rPr>
-        <w:t>Farm umbrella coverage</w:t>
-      </w:r>
-    </w:p>
-    <w:p xmlns:wp14="http://schemas.microsoft.com/office/word/2010/wordml" wp14:paraId="66F02AC3" wp14:textId="73A15360">
+        <w:t xml:space="preserve"> </w:t>
+      </w:r>
+    </w:p>
+    <w:p xmlns:wp14="http://schemas.microsoft.com/office/word/2010/wordml" wp14:paraId="09B169C9" wp14:textId="06C1DC16">
       <w:pPr>
         <w:spacing w:before="0" w:beforeAutospacing="off" w:after="240" w:afterAutospacing="off"/>
         <w:ind w:left="-225" w:right="-225"/>
         <w:jc w:val="left"/>
         <w:rPr>
           <w:rFonts w:ascii="Aptos" w:hAnsi="Aptos" w:eastAsia="Aptos" w:cs="Aptos"/>
+          <w:b w:val="1"/>
+          <w:bCs w:val="1"/>
           <w:noProof w:val="0"/>
           <w:color w:val="696868"/>
           <w:sz w:val="24"/>
@@ -20109,13 +20514,52 @@
       <w:r>
         <w:rPr>
           <w:rFonts w:ascii="Aptos" w:hAnsi="Aptos" w:eastAsia="Aptos" w:cs="Aptos"/>
+          <w:b w:val="1"/>
+          <w:bCs w:val="1"/>
           <w:noProof w:val="0"/>
           <w:color w:val="696868"/>
           <w:sz w:val="24"/>
           <w:szCs w:val="24"/>
           <w:lang w:val="en-US"/>
         </w:rPr>
-        <w:t>Hastings Mutual must provide the underlying farm and personal liability, watercraft liability, recreational vehicle liability, all auto coverage, and employers’ liability coverage.</w:t>
+        <w:t>Farm umbrella coverage</w:t>
+      </w:r>
+    </w:p>
+    <w:p xmlns:wp14="http://schemas.microsoft.com/office/word/2010/wordml" wp14:paraId="66F02AC3" wp14:textId="2BF1C92B">
+      <w:pPr>
+        <w:spacing w:before="0" w:beforeAutospacing="off" w:after="240" w:afterAutospacing="off"/>
+        <w:ind w:left="-225" w:right="-225"/>
+        <w:jc w:val="left"/>
+        <w:rPr>
+          <w:rFonts w:ascii="Aptos" w:hAnsi="Aptos" w:eastAsia="Aptos" w:cs="Aptos"/>
+          <w:noProof w:val="0"/>
+          <w:color w:val="696868"/>
+          <w:sz w:val="24"/>
+          <w:szCs w:val="24"/>
+          <w:lang w:val="en-US"/>
+        </w:rPr>
+      </w:pPr>
+      <w:r>
+        <w:rPr>
+          <w:rFonts w:ascii="Aptos" w:hAnsi="Aptos" w:eastAsia="Aptos" w:cs="Aptos"/>
+          <w:noProof w:val="0"/>
+          <w:color w:val="696868"/>
+          <w:sz w:val="24"/>
+          <w:szCs w:val="24"/>
+          <w:lang w:val="en-US"/>
+        </w:rPr>
+        <w:t>Insurance</w:t>
+      </w:r>
+      <w:r>
+        <w:rPr>
+          <w:rFonts w:ascii="Aptos" w:hAnsi="Aptos" w:eastAsia="Aptos" w:cs="Aptos"/>
+          <w:noProof w:val="0"/>
+          <w:color w:val="696868"/>
+          <w:sz w:val="24"/>
+          <w:szCs w:val="24"/>
+          <w:lang w:val="en-US"/>
+        </w:rPr>
+        <w:t xml:space="preserve"> must provide the underlying farm and personal liability, watercraft liability, recreational vehicle liability, all auto coverage, and employers’ liability coverage.</w:t>
       </w:r>
     </w:p>
     <w:p xmlns:wp14="http://schemas.microsoft.com/office/word/2010/wordml" wp14:paraId="79A305FE" wp14:textId="7F3A1AE1">

</xml_diff>